<commit_message>
revised virus list and some defender descriptions.
</commit_message>
<xml_diff>
--- a/Docs/Design/Defender types (NPC-opponent)-system infector.docx
+++ b/Docs/Design/Defender types (NPC-opponent)-system infector.docx
@@ -1,6 +1,6 @@
 
 <file path=word/document.xml><?xml version="1.0" encoding="utf-8"?>
-<w:document xmlns:ve="http://schemas.openxmlformats.org/markup-compatibility/2006" xmlns:o="urn:schemas-microsoft-com:office:office" xmlns:r="http://schemas.openxmlformats.org/officeDocument/2006/relationships" xmlns:m="http://schemas.openxmlformats.org/officeDocument/2006/math" xmlns:v="urn:schemas-microsoft-com:vml" xmlns:wp="http://schemas.openxmlformats.org/drawingml/2006/wordprocessingDrawing" xmlns:w10="urn:schemas-microsoft-com:office:word" xmlns:w="http://schemas.openxmlformats.org/wordprocessingml/2006/main" xmlns:wne="http://schemas.microsoft.com/office/word/2006/wordml">
+<w:document xmlns:wpc="http://schemas.microsoft.com/office/word/2010/wordprocessingCanvas" xmlns:mc="http://schemas.openxmlformats.org/markup-compatibility/2006" xmlns:o="urn:schemas-microsoft-com:office:office" xmlns:r="http://schemas.openxmlformats.org/officeDocument/2006/relationships" xmlns:m="http://schemas.openxmlformats.org/officeDocument/2006/math" xmlns:v="urn:schemas-microsoft-com:vml" xmlns:wp14="http://schemas.microsoft.com/office/word/2010/wordprocessingDrawing" xmlns:wp="http://schemas.openxmlformats.org/drawingml/2006/wordprocessingDrawing" xmlns:w10="urn:schemas-microsoft-com:office:word" xmlns:w="http://schemas.openxmlformats.org/wordprocessingml/2006/main" xmlns:w14="http://schemas.microsoft.com/office/word/2010/wordml" xmlns:wpg="http://schemas.microsoft.com/office/word/2010/wordprocessingGroup" xmlns:wpi="http://schemas.microsoft.com/office/word/2010/wordprocessingInk" xmlns:wne="http://schemas.microsoft.com/office/word/2006/wordml" xmlns:wps="http://schemas.microsoft.com/office/word/2010/wordprocessingShape" mc:Ignorable="w14 wp14">
   <w:body>
     <w:p>
       <w:r>
@@ -29,27 +29,46 @@
         </w:numPr>
       </w:pPr>
       <w:r>
-        <w:t>looks: like a wall of fire (color changes depending on system/level)</w:t>
-      </w:r>
-    </w:p>
-    <w:p>
-      <w:pPr>
-        <w:pStyle w:val="ListParagraph"/>
-        <w:numPr>
-          <w:ilvl w:val="0"/>
-          <w:numId w:val="1"/>
-        </w:numPr>
-      </w:pPr>
-      <w:r>
-        <w:t xml:space="preserve">used for: blocking low level attacks powered </w:t>
-      </w:r>
-      <w:proofErr w:type="spellStart"/>
-      <w:r>
-        <w:t>buy</w:t>
-      </w:r>
-      <w:proofErr w:type="spellEnd"/>
-      <w:r>
-        <w:t xml:space="preserve"> anti-virus software nodes</w:t>
+        <w:t>looks: like an electric fence.</w:t>
+      </w:r>
+      <w:r>
+        <w:t>(</w:t>
+      </w:r>
+      <w:r>
+        <w:t>number of wires</w:t>
+      </w:r>
+      <w:r>
+        <w:t xml:space="preserve"> </w:t>
+      </w:r>
+      <w:r>
+        <w:t>increase</w:t>
+      </w:r>
+      <w:r>
+        <w:t xml:space="preserve"> </w:t>
+      </w:r>
+      <w:r>
+        <w:t>as the level/difficulty increases</w:t>
+      </w:r>
+      <w:r>
+        <w:t>)</w:t>
+      </w:r>
+    </w:p>
+    <w:p>
+      <w:pPr>
+        <w:pStyle w:val="ListParagraph"/>
+        <w:numPr>
+          <w:ilvl w:val="0"/>
+          <w:numId w:val="1"/>
+        </w:numPr>
+      </w:pPr>
+      <w:r>
+        <w:t>used for: block</w:t>
+      </w:r>
+      <w:r>
+        <w:t>ing low level attacks powered b</w:t>
+      </w:r>
+      <w:r>
+        <w:t>y anti-virus software nodes</w:t>
       </w:r>
     </w:p>
     <w:p>
@@ -90,8 +109,24 @@
           <w:numId w:val="1"/>
         </w:numPr>
       </w:pPr>
-      <w:r>
-        <w:t>used for: power nodes that increase the HP of defenses in area</w:t>
+      <w:proofErr w:type="gramStart"/>
+      <w:r>
+        <w:t>used</w:t>
+      </w:r>
+      <w:proofErr w:type="gramEnd"/>
+      <w:r>
+        <w:t xml:space="preserve"> for: power nodes that increase the HP of defenses in area</w:t>
+      </w:r>
+      <w:r>
+        <w:t xml:space="preserve">. </w:t>
+      </w:r>
+      <w:proofErr w:type="gramStart"/>
+      <w:r>
+        <w:t>can</w:t>
+      </w:r>
+      <w:proofErr w:type="gramEnd"/>
+      <w:r>
+        <w:t xml:space="preserve"> also repair damaged defenses if it isn’t dealt with promptly (ex: repair broken sections of the firewall).</w:t>
       </w:r>
     </w:p>
     <w:p>
@@ -126,7 +161,12 @@
         </w:numPr>
       </w:pPr>
       <w:r>
-        <w:t>looks: like a sandbox</w:t>
+        <w:t xml:space="preserve">looks: </w:t>
+      </w:r>
+      <w:bookmarkStart w:id="0" w:name="_GoBack"/>
+      <w:bookmarkEnd w:id="0"/>
+      <w:r>
+        <w:t>like a sandbox</w:t>
       </w:r>
     </w:p>
     <w:p>
@@ -196,58 +236,6 @@
       </w:r>
     </w:p>
     <w:p/>
-    <w:p>
-      <w:proofErr w:type="spellStart"/>
-      <w:r>
-        <w:t>Gaser</w:t>
-      </w:r>
-      <w:proofErr w:type="spellEnd"/>
-    </w:p>
-    <w:p>
-      <w:pPr>
-        <w:pStyle w:val="ListParagraph"/>
-        <w:numPr>
-          <w:ilvl w:val="0"/>
-          <w:numId w:val="1"/>
-        </w:numPr>
-      </w:pPr>
-      <w:r>
-        <w:t>Looks: Pole with vents on the sides</w:t>
-      </w:r>
-      <w:r>
-        <w:t xml:space="preserve"> (several types needed for each gas type)</w:t>
-      </w:r>
-    </w:p>
-    <w:p>
-      <w:pPr>
-        <w:pStyle w:val="ListParagraph"/>
-        <w:numPr>
-          <w:ilvl w:val="0"/>
-          <w:numId w:val="1"/>
-        </w:numPr>
-      </w:pPr>
-      <w:r>
-        <w:t xml:space="preserve">Used for: pops out of the ground. Uses a gas that stuns/knocks out viruses </w:t>
-      </w:r>
-    </w:p>
-    <w:p>
-      <w:pPr>
-        <w:pStyle w:val="ListParagraph"/>
-        <w:numPr>
-          <w:ilvl w:val="0"/>
-          <w:numId w:val="1"/>
-        </w:numPr>
-      </w:pPr>
-      <w:r>
-        <w:t>Attack: different types of gas (stun, knockout, confuse, poison) in different levels</w:t>
-      </w:r>
-    </w:p>
-    <w:p>
-      <w:pPr>
-        <w:pStyle w:val="ListParagraph"/>
-        <w:ind w:left="1080"/>
-      </w:pPr>
-    </w:p>
     <w:p>
       <w:r>
         <w:t>Zapper</w:t>
@@ -360,7 +348,6 @@
           <w:b/>
           <w:u w:val="single"/>
         </w:rPr>
-        <w:lastRenderedPageBreak/>
         <w:t>Defenders</w:t>
       </w:r>
       <w:r>
@@ -419,7 +406,19 @@
         </w:numPr>
       </w:pPr>
       <w:r>
-        <w:t xml:space="preserve">Attack: Shoots a large spike into the ground which travels underground till it shoots up under nether target virus. </w:t>
+        <w:t>Attack: Shoots a large spike into the ground which travels unde</w:t>
+      </w:r>
+      <w:r>
+        <w:t>rground till it shoots up under</w:t>
+      </w:r>
+      <w:r>
+        <w:t>ne</w:t>
+      </w:r>
+      <w:r>
+        <w:t>ath</w:t>
+      </w:r>
+      <w:r>
+        <w:t xml:space="preserve"> target virus. </w:t>
       </w:r>
     </w:p>
     <w:p/>
@@ -605,15 +604,7 @@
         <w:t>Level types</w:t>
       </w:r>
       <w:r>
-        <w:t xml:space="preserve">: Different types of levels each with unique challenges to </w:t>
-      </w:r>
-      <w:proofErr w:type="spellStart"/>
-      <w:r>
-        <w:t>over come</w:t>
-      </w:r>
-      <w:proofErr w:type="spellEnd"/>
-      <w:r>
-        <w:t xml:space="preserve">. </w:t>
+        <w:t xml:space="preserve">: Different types of levels each with unique challenges to overcome. </w:t>
       </w:r>
     </w:p>
     <w:p>
@@ -700,7 +691,6 @@
           <w:b/>
           <w:u w:val="single"/>
         </w:rPr>
-        <w:lastRenderedPageBreak/>
         <w:t>Challenges</w:t>
       </w:r>
       <w:r>
@@ -708,7 +698,13 @@
       </w:r>
       <w:proofErr w:type="gramStart"/>
       <w:r>
-        <w:t>Used to break up game play to keep it from becoming stale/plan.</w:t>
+        <w:t>Used to break up game play to keep it from becoming stale/plan</w:t>
+      </w:r>
+      <w:r>
+        <w:t>e</w:t>
+      </w:r>
+      <w:r>
+        <w:t>.</w:t>
       </w:r>
       <w:proofErr w:type="gramEnd"/>
       <w:r>
@@ -718,73 +714,59 @@
     <w:p/>
     <w:p>
       <w:r>
-        <w:t xml:space="preserve"> Budget </w:t>
-      </w:r>
-      <w:proofErr w:type="spellStart"/>
-      <w:r>
-        <w:t>chalenge</w:t>
-      </w:r>
-      <w:proofErr w:type="spellEnd"/>
+        <w:t xml:space="preserve"> Budget chal</w:t>
+      </w:r>
+      <w:r>
+        <w:t>l</w:t>
+      </w:r>
+      <w:r>
+        <w:t xml:space="preserve">enge: </w:t>
+      </w:r>
+      <w:r>
+        <w:t>Complete</w:t>
+      </w:r>
+      <w:r>
+        <w:t xml:space="preserve"> a set number of levels with limited resources</w:t>
+      </w:r>
+    </w:p>
+    <w:p/>
+    <w:p>
+      <w:r>
+        <w:t xml:space="preserve">Unit </w:t>
+      </w:r>
+      <w:r>
+        <w:t>challenge</w:t>
+      </w:r>
       <w:r>
         <w:t xml:space="preserve">: </w:t>
       </w:r>
-      <w:proofErr w:type="spellStart"/>
-      <w:r>
-        <w:t>Compleate</w:t>
-      </w:r>
-      <w:proofErr w:type="spellEnd"/>
-      <w:r>
-        <w:t xml:space="preserve"> a set number of levels with limited resources</w:t>
-      </w:r>
-    </w:p>
-    <w:p/>
-    <w:p>
-      <w:r>
-        <w:t xml:space="preserve">Unit </w:t>
-      </w:r>
-      <w:proofErr w:type="spellStart"/>
-      <w:r>
-        <w:t>chalenge</w:t>
-      </w:r>
-      <w:proofErr w:type="spellEnd"/>
+      <w:r>
+        <w:t>Complete</w:t>
+      </w:r>
+      <w:r>
+        <w:t xml:space="preserve"> a set number of levels with a limited number of units</w:t>
+      </w:r>
+    </w:p>
+    <w:p/>
+    <w:p>
+      <w:r>
+        <w:t xml:space="preserve">Boss </w:t>
+      </w:r>
+      <w:r>
+        <w:t>challenge</w:t>
+      </w:r>
       <w:r>
         <w:t xml:space="preserve">: </w:t>
       </w:r>
-      <w:proofErr w:type="spellStart"/>
-      <w:r>
-        <w:t>Compleate</w:t>
-      </w:r>
-      <w:proofErr w:type="spellEnd"/>
-      <w:r>
-        <w:t xml:space="preserve"> a set number of levels with a limited number of units</w:t>
-      </w:r>
-    </w:p>
-    <w:p/>
-    <w:p>
-      <w:r>
-        <w:t xml:space="preserve">Boss </w:t>
-      </w:r>
-      <w:proofErr w:type="spellStart"/>
-      <w:r>
-        <w:t>chalenge</w:t>
-      </w:r>
-      <w:proofErr w:type="spellEnd"/>
-      <w:r>
-        <w:t xml:space="preserve">: </w:t>
-      </w:r>
-      <w:proofErr w:type="spellStart"/>
-      <w:r>
-        <w:t>Defeate</w:t>
-      </w:r>
-      <w:proofErr w:type="spellEnd"/>
+      <w:r>
+        <w:t>Defeat</w:t>
+      </w:r>
       <w:r>
         <w:t xml:space="preserve"> a </w:t>
       </w:r>
-      <w:proofErr w:type="spellStart"/>
-      <w:r>
-        <w:t>rediculously</w:t>
-      </w:r>
-      <w:proofErr w:type="spellEnd"/>
+      <w:r>
+        <w:t>ridiculously</w:t>
+      </w:r>
       <w:r>
         <w:t xml:space="preserve"> strong enemy that is not in the main game</w:t>
       </w:r>
@@ -802,7 +784,7 @@
 </file>
 
 <file path=word/numbering.xml><?xml version="1.0" encoding="utf-8"?>
-<w:numbering xmlns:ve="http://schemas.openxmlformats.org/markup-compatibility/2006" xmlns:o="urn:schemas-microsoft-com:office:office" xmlns:r="http://schemas.openxmlformats.org/officeDocument/2006/relationships" xmlns:m="http://schemas.openxmlformats.org/officeDocument/2006/math" xmlns:v="urn:schemas-microsoft-com:vml" xmlns:wp="http://schemas.openxmlformats.org/drawingml/2006/wordprocessingDrawing" xmlns:w10="urn:schemas-microsoft-com:office:word" xmlns:w="http://schemas.openxmlformats.org/wordprocessingml/2006/main" xmlns:wne="http://schemas.microsoft.com/office/word/2006/wordml">
+<w:numbering xmlns:wpc="http://schemas.microsoft.com/office/word/2010/wordprocessingCanvas" xmlns:mc="http://schemas.openxmlformats.org/markup-compatibility/2006" xmlns:o="urn:schemas-microsoft-com:office:office" xmlns:r="http://schemas.openxmlformats.org/officeDocument/2006/relationships" xmlns:m="http://schemas.openxmlformats.org/officeDocument/2006/math" xmlns:v="urn:schemas-microsoft-com:vml" xmlns:wp14="http://schemas.microsoft.com/office/word/2010/wordprocessingDrawing" xmlns:wp="http://schemas.openxmlformats.org/drawingml/2006/wordprocessingDrawing" xmlns:w10="urn:schemas-microsoft-com:office:word" xmlns:w="http://schemas.openxmlformats.org/wordprocessingml/2006/main" xmlns:w14="http://schemas.microsoft.com/office/word/2010/wordml" xmlns:wpg="http://schemas.microsoft.com/office/word/2010/wordprocessingGroup" xmlns:wpi="http://schemas.microsoft.com/office/word/2010/wordprocessingInk" xmlns:wne="http://schemas.microsoft.com/office/word/2006/wordml" xmlns:wps="http://schemas.microsoft.com/office/word/2010/wordprocessingShape" mc:Ignorable="w14 wp14">
   <w:abstractNum w:abstractNumId="0">
     <w:nsid w:val="3CBC47AB"/>
     <w:multiLevelType w:val="hybridMultilevel"/>
@@ -922,7 +904,7 @@
 </file>
 
 <file path=word/styles.xml><?xml version="1.0" encoding="utf-8"?>
-<w:styles xmlns:r="http://schemas.openxmlformats.org/officeDocument/2006/relationships" xmlns:w="http://schemas.openxmlformats.org/wordprocessingml/2006/main">
+<w:styles xmlns:mc="http://schemas.openxmlformats.org/markup-compatibility/2006" xmlns:r="http://schemas.openxmlformats.org/officeDocument/2006/relationships" xmlns:w="http://schemas.openxmlformats.org/wordprocessingml/2006/main" xmlns:w14="http://schemas.microsoft.com/office/word/2010/wordml" mc:Ignorable="w14">
   <w:docDefaults>
     <w:rPrDefault>
       <w:rPr>
@@ -1105,7 +1087,6 @@
     <w:uiPriority w:val="99"/>
     <w:semiHidden/>
     <w:unhideWhenUsed/>
-    <w:qFormat/>
     <w:tblPr>
       <w:tblInd w:w="0" w:type="dxa"/>
       <w:tblCellMar>
@@ -1135,6 +1116,196 @@
     <w:rPr>
       <w:szCs w:val="21"/>
     </w:rPr>
+  </w:style>
+</w:styles>
+</file>
+
+<file path=word/stylesWithEffects.xml><?xml version="1.0" encoding="utf-8"?>
+<w:styles xmlns:wpc="http://schemas.microsoft.com/office/word/2010/wordprocessingCanvas" xmlns:mc="http://schemas.openxmlformats.org/markup-compatibility/2006" xmlns:o="urn:schemas-microsoft-com:office:office" xmlns:r="http://schemas.openxmlformats.org/officeDocument/2006/relationships" xmlns:m="http://schemas.openxmlformats.org/officeDocument/2006/math" xmlns:v="urn:schemas-microsoft-com:vml" xmlns:wp14="http://schemas.microsoft.com/office/word/2010/wordprocessingDrawing" xmlns:wp="http://schemas.openxmlformats.org/drawingml/2006/wordprocessingDrawing" xmlns:w10="urn:schemas-microsoft-com:office:word" xmlns:w="http://schemas.openxmlformats.org/wordprocessingml/2006/main" xmlns:w14="http://schemas.microsoft.com/office/word/2010/wordml" xmlns:wpg="http://schemas.microsoft.com/office/word/2010/wordprocessingGroup" xmlns:wpi="http://schemas.microsoft.com/office/word/2010/wordprocessingInk" xmlns:wne="http://schemas.microsoft.com/office/word/2006/wordml" xmlns:wps="http://schemas.microsoft.com/office/word/2010/wordprocessingShape" mc:Ignorable="w14 wp14">
+  <w:docDefaults>
+    <w:rPrDefault>
+      <w:rPr>
+        <w:rFonts w:asciiTheme="minorHAnsi" w:eastAsiaTheme="minorEastAsia" w:hAnsiTheme="minorHAnsi" w:cstheme="minorBidi"/>
+        <w:sz w:val="22"/>
+        <w:szCs w:val="22"/>
+        <w:lang w:val="en-US" w:eastAsia="en-US" w:bidi="ar-SA"/>
+      </w:rPr>
+    </w:rPrDefault>
+    <w:pPrDefault>
+      <w:pPr>
+        <w:spacing w:after="200" w:line="276" w:lineRule="auto"/>
+      </w:pPr>
+    </w:pPrDefault>
+  </w:docDefaults>
+  <w:latentStyles w:defLockedState="0" w:defUIPriority="99" w:defSemiHidden="1" w:defUnhideWhenUsed="1" w:defQFormat="0" w:count="267">
+    <w:lsdException w:name="Normal" w:semiHidden="0" w:uiPriority="0" w:unhideWhenUsed="0" w:qFormat="1"/>
+    <w:lsdException w:name="heading 1" w:semiHidden="0" w:uiPriority="9" w:unhideWhenUsed="0" w:qFormat="1"/>
+    <w:lsdException w:name="heading 2" w:uiPriority="9" w:qFormat="1"/>
+    <w:lsdException w:name="heading 3" w:uiPriority="9" w:qFormat="1"/>
+    <w:lsdException w:name="heading 4" w:uiPriority="9" w:qFormat="1"/>
+    <w:lsdException w:name="heading 5" w:uiPriority="9" w:qFormat="1"/>
+    <w:lsdException w:name="heading 6" w:uiPriority="9" w:qFormat="1"/>
+    <w:lsdException w:name="heading 7" w:uiPriority="9" w:qFormat="1"/>
+    <w:lsdException w:name="heading 8" w:uiPriority="9" w:qFormat="1"/>
+    <w:lsdException w:name="heading 9" w:uiPriority="9" w:qFormat="1"/>
+    <w:lsdException w:name="toc 1" w:uiPriority="39"/>
+    <w:lsdException w:name="toc 2" w:uiPriority="39"/>
+    <w:lsdException w:name="toc 3" w:uiPriority="39"/>
+    <w:lsdException w:name="toc 4" w:uiPriority="39"/>
+    <w:lsdException w:name="toc 5" w:uiPriority="39"/>
+    <w:lsdException w:name="toc 6" w:uiPriority="39"/>
+    <w:lsdException w:name="toc 7" w:uiPriority="39"/>
+    <w:lsdException w:name="toc 8" w:uiPriority="39"/>
+    <w:lsdException w:name="toc 9" w:uiPriority="39"/>
+    <w:lsdException w:name="caption" w:uiPriority="35" w:qFormat="1"/>
+    <w:lsdException w:name="Title" w:semiHidden="0" w:uiPriority="10" w:unhideWhenUsed="0" w:qFormat="1"/>
+    <w:lsdException w:name="Default Paragraph Font" w:uiPriority="1"/>
+    <w:lsdException w:name="Subtitle" w:semiHidden="0" w:uiPriority="11" w:unhideWhenUsed="0" w:qFormat="1"/>
+    <w:lsdException w:name="Strong" w:semiHidden="0" w:uiPriority="22" w:unhideWhenUsed="0" w:qFormat="1"/>
+    <w:lsdException w:name="Emphasis" w:semiHidden="0" w:uiPriority="20" w:unhideWhenUsed="0" w:qFormat="1"/>
+    <w:lsdException w:name="Table Grid" w:semiHidden="0" w:uiPriority="59" w:unhideWhenUsed="0"/>
+    <w:lsdException w:name="Placeholder Text" w:unhideWhenUsed="0"/>
+    <w:lsdException w:name="No Spacing" w:semiHidden="0" w:uiPriority="1" w:unhideWhenUsed="0" w:qFormat="1"/>
+    <w:lsdException w:name="Light Shading" w:semiHidden="0" w:uiPriority="60" w:unhideWhenUsed="0"/>
+    <w:lsdException w:name="Light List" w:semiHidden="0" w:uiPriority="61" w:unhideWhenUsed="0"/>
+    <w:lsdException w:name="Light Grid" w:semiHidden="0" w:uiPriority="62" w:unhideWhenUsed="0"/>
+    <w:lsdException w:name="Medium Shading 1" w:semiHidden="0" w:uiPriority="63" w:unhideWhenUsed="0"/>
+    <w:lsdException w:name="Medium Shading 2" w:semiHidden="0" w:uiPriority="64" w:unhideWhenUsed="0"/>
+    <w:lsdException w:name="Medium List 1" w:semiHidden="0" w:uiPriority="65" w:unhideWhenUsed="0"/>
+    <w:lsdException w:name="Medium List 2" w:semiHidden="0" w:uiPriority="66" w:unhideWhenUsed="0"/>
+    <w:lsdException w:name="Medium Grid 1" w:semiHidden="0" w:uiPriority="67" w:unhideWhenUsed="0"/>
+    <w:lsdException w:name="Medium Grid 2" w:semiHidden="0" w:uiPriority="68" w:unhideWhenUsed="0"/>
+    <w:lsdException w:name="Medium Grid 3" w:semiHidden="0" w:uiPriority="69" w:unhideWhenUsed="0"/>
+    <w:lsdException w:name="Dark List" w:semiHidden="0" w:uiPriority="70" w:unhideWhenUsed="0"/>
+    <w:lsdException w:name="Colorful Shading" w:semiHidden="0" w:uiPriority="71" w:unhideWhenUsed="0"/>
+    <w:lsdException w:name="Colorful List" w:semiHidden="0" w:uiPriority="72" w:unhideWhenUsed="0"/>
+    <w:lsdException w:name="Colorful Grid" w:semiHidden="0" w:uiPriority="73" w:unhideWhenUsed="0"/>
+    <w:lsdException w:name="Light Shading Accent 1" w:semiHidden="0" w:uiPriority="60" w:unhideWhenUsed="0"/>
+    <w:lsdException w:name="Light List Accent 1" w:semiHidden="0" w:uiPriority="61" w:unhideWhenUsed="0"/>
+    <w:lsdException w:name="Light Grid Accent 1" w:semiHidden="0" w:uiPriority="62" w:unhideWhenUsed="0"/>
+    <w:lsdException w:name="Medium Shading 1 Accent 1" w:semiHidden="0" w:uiPriority="63" w:unhideWhenUsed="0"/>
+    <w:lsdException w:name="Medium Shading 2 Accent 1" w:semiHidden="0" w:uiPriority="64" w:unhideWhenUsed="0"/>
+    <w:lsdException w:name="Medium List 1 Accent 1" w:semiHidden="0" w:uiPriority="65" w:unhideWhenUsed="0"/>
+    <w:lsdException w:name="Revision" w:unhideWhenUsed="0"/>
+    <w:lsdException w:name="List Paragraph" w:semiHidden="0" w:uiPriority="34" w:unhideWhenUsed="0" w:qFormat="1"/>
+    <w:lsdException w:name="Quote" w:semiHidden="0" w:uiPriority="29" w:unhideWhenUsed="0" w:qFormat="1"/>
+    <w:lsdException w:name="Intense Quote" w:semiHidden="0" w:uiPriority="30" w:unhideWhenUsed="0" w:qFormat="1"/>
+    <w:lsdException w:name="Medium List 2 Accent 1" w:semiHidden="0" w:uiPriority="66" w:unhideWhenUsed="0"/>
+    <w:lsdException w:name="Medium Grid 1 Accent 1" w:semiHidden="0" w:uiPriority="67" w:unhideWhenUsed="0"/>
+    <w:lsdException w:name="Medium Grid 2 Accent 1" w:semiHidden="0" w:uiPriority="68" w:unhideWhenUsed="0"/>
+    <w:lsdException w:name="Medium Grid 3 Accent 1" w:semiHidden="0" w:uiPriority="69" w:unhideWhenUsed="0"/>
+    <w:lsdException w:name="Dark List Accent 1" w:semiHidden="0" w:uiPriority="70" w:unhideWhenUsed="0"/>
+    <w:lsdException w:name="Colorful Shading Accent 1" w:semiHidden="0" w:uiPriority="71" w:unhideWhenUsed="0"/>
+    <w:lsdException w:name="Colorful List Accent 1" w:semiHidden="0" w:uiPriority="72" w:unhideWhenUsed="0"/>
+    <w:lsdException w:name="Colorful Grid Accent 1" w:semiHidden="0" w:uiPriority="73" w:unhideWhenUsed="0"/>
+    <w:lsdException w:name="Light Shading Accent 2" w:semiHidden="0" w:uiPriority="60" w:unhideWhenUsed="0"/>
+    <w:lsdException w:name="Light List Accent 2" w:semiHidden="0" w:uiPriority="61" w:unhideWhenUsed="0"/>
+    <w:lsdException w:name="Light Grid Accent 2" w:semiHidden="0" w:uiPriority="62" w:unhideWhenUsed="0"/>
+    <w:lsdException w:name="Medium Shading 1 Accent 2" w:semiHidden="0" w:uiPriority="63" w:unhideWhenUsed="0"/>
+    <w:lsdException w:name="Medium Shading 2 Accent 2" w:semiHidden="0" w:uiPriority="64" w:unhideWhenUsed="0"/>
+    <w:lsdException w:name="Medium List 1 Accent 2" w:semiHidden="0" w:uiPriority="65" w:unhideWhenUsed="0"/>
+    <w:lsdException w:name="Medium List 2 Accent 2" w:semiHidden="0" w:uiPriority="66" w:unhideWhenUsed="0"/>
+    <w:lsdException w:name="Medium Grid 1 Accent 2" w:semiHidden="0" w:uiPriority="67" w:unhideWhenUsed="0"/>
+    <w:lsdException w:name="Medium Grid 2 Accent 2" w:semiHidden="0" w:uiPriority="68" w:unhideWhenUsed="0"/>
+    <w:lsdException w:name="Medium Grid 3 Accent 2" w:semiHidden="0" w:uiPriority="69" w:unhideWhenUsed="0"/>
+    <w:lsdException w:name="Dark List Accent 2" w:semiHidden="0" w:uiPriority="70" w:unhideWhenUsed="0"/>
+    <w:lsdException w:name="Colorful Shading Accent 2" w:semiHidden="0" w:uiPriority="71" w:unhideWhenUsed="0"/>
+    <w:lsdException w:name="Colorful List Accent 2" w:semiHidden="0" w:uiPriority="72" w:unhideWhenUsed="0"/>
+    <w:lsdException w:name="Colorful Grid Accent 2" w:semiHidden="0" w:uiPriority="73" w:unhideWhenUsed="0"/>
+    <w:lsdException w:name="Light Shading Accent 3" w:semiHidden="0" w:uiPriority="60" w:unhideWhenUsed="0"/>
+    <w:lsdException w:name="Light List Accent 3" w:semiHidden="0" w:uiPriority="61" w:unhideWhenUsed="0"/>
+    <w:lsdException w:name="Light Grid Accent 3" w:semiHidden="0" w:uiPriority="62" w:unhideWhenUsed="0"/>
+    <w:lsdException w:name="Medium Shading 1 Accent 3" w:semiHidden="0" w:uiPriority="63" w:unhideWhenUsed="0"/>
+    <w:lsdException w:name="Medium Shading 2 Accent 3" w:semiHidden="0" w:uiPriority="64" w:unhideWhenUsed="0"/>
+    <w:lsdException w:name="Medium List 1 Accent 3" w:semiHidden="0" w:uiPriority="65" w:unhideWhenUsed="0"/>
+    <w:lsdException w:name="Medium List 2 Accent 3" w:semiHidden="0" w:uiPriority="66" w:unhideWhenUsed="0"/>
+    <w:lsdException w:name="Medium Grid 1 Accent 3" w:semiHidden="0" w:uiPriority="67" w:unhideWhenUsed="0"/>
+    <w:lsdException w:name="Medium Grid 2 Accent 3" w:semiHidden="0" w:uiPriority="68" w:unhideWhenUsed="0"/>
+    <w:lsdException w:name="Medium Grid 3 Accent 3" w:semiHidden="0" w:uiPriority="69" w:unhideWhenUsed="0"/>
+    <w:lsdException w:name="Dark List Accent 3" w:semiHidden="0" w:uiPriority="70" w:unhideWhenUsed="0"/>
+    <w:lsdException w:name="Colorful Shading Accent 3" w:semiHidden="0" w:uiPriority="71" w:unhideWhenUsed="0"/>
+    <w:lsdException w:name="Colorful List Accent 3" w:semiHidden="0" w:uiPriority="72" w:unhideWhenUsed="0"/>
+    <w:lsdException w:name="Colorful Grid Accent 3" w:semiHidden="0" w:uiPriority="73" w:unhideWhenUsed="0"/>
+    <w:lsdException w:name="Light Shading Accent 4" w:semiHidden="0" w:uiPriority="60" w:unhideWhenUsed="0"/>
+    <w:lsdException w:name="Light List Accent 4" w:semiHidden="0" w:uiPriority="61" w:unhideWhenUsed="0"/>
+    <w:lsdException w:name="Light Grid Accent 4" w:semiHidden="0" w:uiPriority="62" w:unhideWhenUsed="0"/>
+    <w:lsdException w:name="Medium Shading 1 Accent 4" w:semiHidden="0" w:uiPriority="63" w:unhideWhenUsed="0"/>
+    <w:lsdException w:name="Medium Shading 2 Accent 4" w:semiHidden="0" w:uiPriority="64" w:unhideWhenUsed="0"/>
+    <w:lsdException w:name="Medium List 1 Accent 4" w:semiHidden="0" w:uiPriority="65" w:unhideWhenUsed="0"/>
+    <w:lsdException w:name="Medium List 2 Accent 4" w:semiHidden="0" w:uiPriority="66" w:unhideWhenUsed="0"/>
+    <w:lsdException w:name="Medium Grid 1 Accent 4" w:semiHidden="0" w:uiPriority="67" w:unhideWhenUsed="0"/>
+    <w:lsdException w:name="Medium Grid 2 Accent 4" w:semiHidden="0" w:uiPriority="68" w:unhideWhenUsed="0"/>
+    <w:lsdException w:name="Medium Grid 3 Accent 4" w:semiHidden="0" w:uiPriority="69" w:unhideWhenUsed="0"/>
+    <w:lsdException w:name="Dark List Accent 4" w:semiHidden="0" w:uiPriority="70" w:unhideWhenUsed="0"/>
+    <w:lsdException w:name="Colorful Shading Accent 4" w:semiHidden="0" w:uiPriority="71" w:unhideWhenUsed="0"/>
+    <w:lsdException w:name="Colorful List Accent 4" w:semiHidden="0" w:uiPriority="72" w:unhideWhenUsed="0"/>
+    <w:lsdException w:name="Colorful Grid Accent 4" w:semiHidden="0" w:uiPriority="73" w:unhideWhenUsed="0"/>
+    <w:lsdException w:name="Light Shading Accent 5" w:semiHidden="0" w:uiPriority="60" w:unhideWhenUsed="0"/>
+    <w:lsdException w:name="Light List Accent 5" w:semiHidden="0" w:uiPriority="61" w:unhideWhenUsed="0"/>
+    <w:lsdException w:name="Light Grid Accent 5" w:semiHidden="0" w:uiPriority="62" w:unhideWhenUsed="0"/>
+    <w:lsdException w:name="Medium Shading 1 Accent 5" w:semiHidden="0" w:uiPriority="63" w:unhideWhenUsed="0"/>
+    <w:lsdException w:name="Medium Shading 2 Accent 5" w:semiHidden="0" w:uiPriority="64" w:unhideWhenUsed="0"/>
+    <w:lsdException w:name="Medium List 1 Accent 5" w:semiHidden="0" w:uiPriority="65" w:unhideWhenUsed="0"/>
+    <w:lsdException w:name="Medium List 2 Accent 5" w:semiHidden="0" w:uiPriority="66" w:unhideWhenUsed="0"/>
+    <w:lsdException w:name="Medium Grid 1 Accent 5" w:semiHidden="0" w:uiPriority="67" w:unhideWhenUsed="0"/>
+    <w:lsdException w:name="Medium Grid 2 Accent 5" w:semiHidden="0" w:uiPriority="68" w:unhideWhenUsed="0"/>
+    <w:lsdException w:name="Medium Grid 3 Accent 5" w:semiHidden="0" w:uiPriority="69" w:unhideWhenUsed="0"/>
+    <w:lsdException w:name="Dark List Accent 5" w:semiHidden="0" w:uiPriority="70" w:unhideWhenUsed="0"/>
+    <w:lsdException w:name="Colorful Shading Accent 5" w:semiHidden="0" w:uiPriority="71" w:unhideWhenUsed="0"/>
+    <w:lsdException w:name="Colorful List Accent 5" w:semiHidden="0" w:uiPriority="72" w:unhideWhenUsed="0"/>
+    <w:lsdException w:name="Colorful Grid Accent 5" w:semiHidden="0" w:uiPriority="73" w:unhideWhenUsed="0"/>
+    <w:lsdException w:name="Light Shading Accent 6" w:semiHidden="0" w:uiPriority="60" w:unhideWhenUsed="0"/>
+    <w:lsdException w:name="Light List Accent 6" w:semiHidden="0" w:uiPriority="61" w:unhideWhenUsed="0"/>
+    <w:lsdException w:name="Light Grid Accent 6" w:semiHidden="0" w:uiPriority="62" w:unhideWhenUsed="0"/>
+    <w:lsdException w:name="Medium Shading 1 Accent 6" w:semiHidden="0" w:uiPriority="63" w:unhideWhenUsed="0"/>
+    <w:lsdException w:name="Medium Shading 2 Accent 6" w:semiHidden="0" w:uiPriority="64" w:unhideWhenUsed="0"/>
+    <w:lsdException w:name="Medium List 1 Accent 6" w:semiHidden="0" w:uiPriority="65" w:unhideWhenUsed="0"/>
+    <w:lsdException w:name="Medium List 2 Accent 6" w:semiHidden="0" w:uiPriority="66" w:unhideWhenUsed="0"/>
+    <w:lsdException w:name="Medium Grid 1 Accent 6" w:semiHidden="0" w:uiPriority="67" w:unhideWhenUsed="0"/>
+    <w:lsdException w:name="Medium Grid 2 Accent 6" w:semiHidden="0" w:uiPriority="68" w:unhideWhenUsed="0"/>
+    <w:lsdException w:name="Medium Grid 3 Accent 6" w:semiHidden="0" w:uiPriority="69" w:unhideWhenUsed="0"/>
+    <w:lsdException w:name="Dark List Accent 6" w:semiHidden="0" w:uiPriority="70" w:unhideWhenUsed="0"/>
+    <w:lsdException w:name="Colorful Shading Accent 6" w:semiHidden="0" w:uiPriority="71" w:unhideWhenUsed="0"/>
+    <w:lsdException w:name="Colorful List Accent 6" w:semiHidden="0" w:uiPriority="72" w:unhideWhenUsed="0"/>
+    <w:lsdException w:name="Colorful Grid Accent 6" w:semiHidden="0" w:uiPriority="73" w:unhideWhenUsed="0"/>
+    <w:lsdException w:name="Subtle Emphasis" w:semiHidden="0" w:uiPriority="19" w:unhideWhenUsed="0" w:qFormat="1"/>
+    <w:lsdException w:name="Intense Emphasis" w:semiHidden="0" w:uiPriority="21" w:unhideWhenUsed="0" w:qFormat="1"/>
+    <w:lsdException w:name="Subtle Reference" w:semiHidden="0" w:uiPriority="31" w:unhideWhenUsed="0" w:qFormat="1"/>
+    <w:lsdException w:name="Intense Reference" w:semiHidden="0" w:uiPriority="32" w:unhideWhenUsed="0" w:qFormat="1"/>
+    <w:lsdException w:name="Book Title" w:semiHidden="0" w:uiPriority="33" w:unhideWhenUsed="0" w:qFormat="1"/>
+    <w:lsdException w:name="Bibliography" w:uiPriority="37"/>
+    <w:lsdException w:name="TOC Heading" w:uiPriority="39" w:qFormat="1"/>
+  </w:latentStyles>
+  <w:style w:type="paragraph" w:default="1" w:styleId="Normal">
+    <w:name w:val="Normal"/>
+    <w:qFormat/>
+  </w:style>
+  <w:style w:type="character" w:default="1" w:styleId="DefaultParagraphFont">
+    <w:name w:val="Default Paragraph Font"/>
+    <w:uiPriority w:val="1"/>
+    <w:semiHidden/>
+    <w:unhideWhenUsed/>
+  </w:style>
+  <w:style w:type="table" w:default="1" w:styleId="TableNormal">
+    <w:name w:val="Normal Table"/>
+    <w:uiPriority w:val="99"/>
+    <w:semiHidden/>
+    <w:unhideWhenUsed/>
+    <w:tblPr>
+      <w:tblInd w:w="0" w:type="dxa"/>
+      <w:tblCellMar>
+        <w:top w:w="0" w:type="dxa"/>
+        <w:left w:w="108" w:type="dxa"/>
+        <w:bottom w:w="0" w:type="dxa"/>
+        <w:right w:w="108" w:type="dxa"/>
+      </w:tblCellMar>
+    </w:tblPr>
+  </w:style>
+  <w:style w:type="numbering" w:default="1" w:styleId="NoList">
+    <w:name w:val="No List"/>
+    <w:uiPriority w:val="99"/>
+    <w:semiHidden/>
+    <w:unhideWhenUsed/>
   </w:style>
 </w:styles>
 </file>

</xml_diff>

<commit_message>
further revising performed to Defender types (NPC-opponent)-system infector.docx
</commit_message>
<xml_diff>
--- a/Docs/Design/Defender types (NPC-opponent)-system infector.docx
+++ b/Docs/Design/Defender types (NPC-opponent)-system infector.docx
@@ -118,27 +118,302 @@
         <w:t xml:space="preserve"> for: power nodes that increase the HP of defenses in area</w:t>
       </w:r>
       <w:r>
+        <w:t>.</w:t>
+      </w:r>
+      <w:r>
+        <w:t xml:space="preserve"> </w:t>
+      </w:r>
+      <w:proofErr w:type="gramStart"/>
+      <w:r>
+        <w:t>also</w:t>
+      </w:r>
+      <w:proofErr w:type="gramEnd"/>
+      <w:r>
+        <w:t xml:space="preserve"> repair</w:t>
+      </w:r>
+      <w:r>
+        <w:t>s</w:t>
+      </w:r>
+      <w:r>
+        <w:t xml:space="preserve"> damaged defenses if it isn’t dealt with promptly (ex: repair broken sections of the firewall).</w:t>
+      </w:r>
+    </w:p>
+    <w:p>
+      <w:pPr>
+        <w:pStyle w:val="ListParagraph"/>
+        <w:numPr>
+          <w:ilvl w:val="0"/>
+          <w:numId w:val="1"/>
+        </w:numPr>
+      </w:pPr>
+      <w:r>
+        <w:t>attack: Area attack that deletes melee class viruses in its range</w:t>
+      </w:r>
+    </w:p>
+    <w:p>
+      <w:pPr>
+        <w:pStyle w:val="ListParagraph"/>
+        <w:ind w:left="1080"/>
+      </w:pPr>
+    </w:p>
+    <w:p>
+      <w:proofErr w:type="spellStart"/>
+      <w:r>
+        <w:t>Pinger</w:t>
+      </w:r>
+      <w:proofErr w:type="spellEnd"/>
+    </w:p>
+    <w:p>
+      <w:pPr>
+        <w:pStyle w:val="ListParagraph"/>
+        <w:numPr>
+          <w:ilvl w:val="0"/>
+          <w:numId w:val="1"/>
+        </w:numPr>
+      </w:pPr>
+      <w:proofErr w:type="gramStart"/>
+      <w:r>
+        <w:t>looks</w:t>
+      </w:r>
+      <w:proofErr w:type="gramEnd"/>
+      <w:r>
+        <w:t xml:space="preserve">: like a </w:t>
+      </w:r>
+      <w:r>
+        <w:t>mini-Doppler tower.</w:t>
+      </w:r>
+    </w:p>
+    <w:p>
+      <w:pPr>
+        <w:pStyle w:val="ListParagraph"/>
+        <w:numPr>
+          <w:ilvl w:val="0"/>
+          <w:numId w:val="1"/>
+        </w:numPr>
+      </w:pPr>
+      <w:proofErr w:type="gramStart"/>
+      <w:r>
+        <w:t>used</w:t>
+      </w:r>
+      <w:proofErr w:type="gramEnd"/>
+      <w:r>
+        <w:t xml:space="preserve"> for: revealing hidden</w:t>
+      </w:r>
+      <w:r>
+        <w:t>/ghosted</w:t>
+      </w:r>
+      <w:r>
+        <w:t xml:space="preserve"> enemies</w:t>
+      </w:r>
+      <w:r>
+        <w:t>. It does this</w:t>
+      </w:r>
+      <w:r>
+        <w:t xml:space="preserve"> by radiating</w:t>
+      </w:r>
+      <w:r>
+        <w:t xml:space="preserve"> a</w:t>
+      </w:r>
+      <w:r>
+        <w:t xml:space="preserve"> signal that </w:t>
+      </w:r>
+      <w:r>
+        <w:t>when introduced to an enemy will bounce back to the tower alerting the defenses of its location.</w:t>
+      </w:r>
+    </w:p>
+    <w:p>
+      <w:pPr>
+        <w:pStyle w:val="ListParagraph"/>
+        <w:numPr>
+          <w:ilvl w:val="0"/>
+          <w:numId w:val="1"/>
+        </w:numPr>
+      </w:pPr>
+      <w:r>
+        <w:t xml:space="preserve">Attack: </w:t>
+      </w:r>
+      <w:r>
+        <w:t>none - passive</w:t>
+      </w:r>
+      <w:r>
+        <w:t>.</w:t>
+      </w:r>
+    </w:p>
+    <w:p/>
+    <w:p>
+      <w:r>
+        <w:t>Sand box</w:t>
+      </w:r>
+    </w:p>
+    <w:p>
+      <w:pPr>
+        <w:pStyle w:val="ListParagraph"/>
+        <w:numPr>
+          <w:ilvl w:val="0"/>
+          <w:numId w:val="1"/>
+        </w:numPr>
+      </w:pPr>
+      <w:proofErr w:type="gramStart"/>
+      <w:r>
+        <w:t>looks</w:t>
+      </w:r>
+      <w:proofErr w:type="gramEnd"/>
+      <w:r>
+        <w:t xml:space="preserve">: </w:t>
+      </w:r>
+      <w:r>
+        <w:t xml:space="preserve">A pit filled with </w:t>
+      </w:r>
+      <w:r>
+        <w:t>a bubbling/corrosive looking liquid</w:t>
+      </w:r>
+      <w:r>
+        <w:t xml:space="preserve"> </w:t>
+      </w:r>
+      <w:r>
+        <w:t>.</w:t>
+      </w:r>
+    </w:p>
+    <w:p>
+      <w:pPr>
+        <w:pStyle w:val="ListParagraph"/>
+        <w:numPr>
+          <w:ilvl w:val="0"/>
+          <w:numId w:val="1"/>
+        </w:numPr>
+      </w:pPr>
+      <w:proofErr w:type="gramStart"/>
+      <w:r>
+        <w:t>used</w:t>
+      </w:r>
+      <w:proofErr w:type="gramEnd"/>
+      <w:r>
+        <w:t xml:space="preserve"> for: </w:t>
+      </w:r>
+      <w:r>
+        <w:t>Slowing enemies that pass through it. Also deals minimal DMG.</w:t>
+      </w:r>
+    </w:p>
+    <w:p>
+      <w:pPr>
+        <w:pStyle w:val="ListParagraph"/>
+        <w:numPr>
+          <w:ilvl w:val="0"/>
+          <w:numId w:val="1"/>
+        </w:numPr>
+      </w:pPr>
+      <w:r>
+        <w:t xml:space="preserve">Attack: </w:t>
+      </w:r>
+      <w:r>
+        <w:t>low DPS while in the pit.</w:t>
+      </w:r>
+    </w:p>
+    <w:p>
+      <w:pPr>
+        <w:pStyle w:val="ListParagraph"/>
+        <w:numPr>
+          <w:ilvl w:val="0"/>
+          <w:numId w:val="1"/>
+        </w:numPr>
+      </w:pPr>
+    </w:p>
+    <w:p/>
+    <w:p>
+      <w:r>
+        <w:t>Encryption</w:t>
+      </w:r>
+    </w:p>
+    <w:p>
+      <w:pPr>
+        <w:pStyle w:val="ListParagraph"/>
+        <w:numPr>
+          <w:ilvl w:val="0"/>
+          <w:numId w:val="1"/>
+        </w:numPr>
+      </w:pPr>
+      <w:r>
+        <w:t xml:space="preserve">Looks: fog of numbers and letters </w:t>
+      </w:r>
+    </w:p>
+    <w:p>
+      <w:pPr>
+        <w:pStyle w:val="ListParagraph"/>
+        <w:numPr>
+          <w:ilvl w:val="0"/>
+          <w:numId w:val="1"/>
+        </w:numPr>
+      </w:pPr>
+      <w:r>
+        <w:t xml:space="preserve">Used for: Fog of war. Masks defenses </w:t>
+      </w:r>
+    </w:p>
+    <w:p>
+      <w:pPr>
+        <w:pStyle w:val="ListParagraph"/>
+        <w:numPr>
+          <w:ilvl w:val="0"/>
+          <w:numId w:val="1"/>
+        </w:numPr>
+      </w:pPr>
+      <w:r>
+        <w:t>Attack: later levels static electricity bounces around it. Any virus that enters slowly takes damage.</w:t>
+      </w:r>
+    </w:p>
+    <w:p/>
+    <w:p>
+      <w:r>
+        <w:t>Zapper</w:t>
+      </w:r>
+    </w:p>
+    <w:p>
+      <w:pPr>
+        <w:pStyle w:val="ListParagraph"/>
+        <w:numPr>
+          <w:ilvl w:val="0"/>
+          <w:numId w:val="1"/>
+        </w:numPr>
+      </w:pPr>
+      <w:r>
+        <w:t>Looks: Turret with 2 large barrels</w:t>
+      </w:r>
+    </w:p>
+    <w:p>
+      <w:pPr>
+        <w:pStyle w:val="ListParagraph"/>
+        <w:numPr>
+          <w:ilvl w:val="0"/>
+          <w:numId w:val="1"/>
+        </w:numPr>
+      </w:pPr>
+      <w:r>
+        <w:t>Used for: Locks on and attacks viruses</w:t>
+      </w:r>
+      <w:r>
+        <w:t xml:space="preserve"> in its own row</w:t>
+      </w:r>
+      <w:r>
         <w:t xml:space="preserve">. </w:t>
       </w:r>
+    </w:p>
+    <w:p>
+      <w:pPr>
+        <w:pStyle w:val="ListParagraph"/>
+        <w:numPr>
+          <w:ilvl w:val="0"/>
+          <w:numId w:val="1"/>
+        </w:numPr>
+      </w:pPr>
+      <w:r>
+        <w:t xml:space="preserve">Attack: Laser fire, </w:t>
+      </w:r>
       <w:proofErr w:type="gramStart"/>
       <w:r>
-        <w:t>can</w:t>
+        <w:t>Has</w:t>
       </w:r>
       <w:proofErr w:type="gramEnd"/>
       <w:r>
-        <w:t xml:space="preserve"> also repair damaged defenses if it isn’t dealt with promptly (ex: repair broken sections of the firewall).</w:t>
-      </w:r>
-    </w:p>
-    <w:p>
-      <w:pPr>
-        <w:pStyle w:val="ListParagraph"/>
-        <w:numPr>
-          <w:ilvl w:val="0"/>
-          <w:numId w:val="1"/>
-        </w:numPr>
-      </w:pPr>
-      <w:r>
-        <w:t>attack: Area attack that deletes melee class viruses in its range</w:t>
+        <w:t xml:space="preserve"> a range of 3 grid spaces in front of. Fires faster with later levels.</w:t>
       </w:r>
     </w:p>
     <w:p>
@@ -149,94 +424,8 @@
     </w:p>
     <w:p>
       <w:r>
-        <w:t>Sandbox</w:t>
-      </w:r>
-    </w:p>
-    <w:p>
-      <w:pPr>
-        <w:pStyle w:val="ListParagraph"/>
-        <w:numPr>
-          <w:ilvl w:val="0"/>
-          <w:numId w:val="1"/>
-        </w:numPr>
-      </w:pPr>
-      <w:r>
-        <w:t xml:space="preserve">looks: </w:t>
-      </w:r>
-      <w:bookmarkStart w:id="0" w:name="_GoBack"/>
-      <w:bookmarkEnd w:id="0"/>
-      <w:r>
-        <w:t>like a sandbox</w:t>
-      </w:r>
-    </w:p>
-    <w:p>
-      <w:pPr>
-        <w:pStyle w:val="ListParagraph"/>
-        <w:numPr>
-          <w:ilvl w:val="0"/>
-          <w:numId w:val="1"/>
-        </w:numPr>
-      </w:pPr>
-      <w:r>
-        <w:t>used for: slowing down enemies and revealing hidden enemies</w:t>
-      </w:r>
-    </w:p>
-    <w:p>
-      <w:pPr>
-        <w:pStyle w:val="ListParagraph"/>
-        <w:numPr>
-          <w:ilvl w:val="0"/>
-          <w:numId w:val="1"/>
-        </w:numPr>
-      </w:pPr>
-      <w:r>
-        <w:t>Attack: slow. Later levels sand sharks swim in biting trapped attackers (slow Dot type damage.)</w:t>
-      </w:r>
-    </w:p>
-    <w:p/>
-    <w:p>
-      <w:r>
-        <w:t>Encryption</w:t>
-      </w:r>
-    </w:p>
-    <w:p>
-      <w:pPr>
-        <w:pStyle w:val="ListParagraph"/>
-        <w:numPr>
-          <w:ilvl w:val="0"/>
-          <w:numId w:val="1"/>
-        </w:numPr>
-      </w:pPr>
-      <w:r>
-        <w:t xml:space="preserve">Looks: fog of numbers and letters </w:t>
-      </w:r>
-    </w:p>
-    <w:p>
-      <w:pPr>
-        <w:pStyle w:val="ListParagraph"/>
-        <w:numPr>
-          <w:ilvl w:val="0"/>
-          <w:numId w:val="1"/>
-        </w:numPr>
-      </w:pPr>
-      <w:r>
-        <w:t xml:space="preserve">Used for: Fog of war. Masks defenses </w:t>
-      </w:r>
-    </w:p>
-    <w:p>
-      <w:pPr>
-        <w:pStyle w:val="ListParagraph"/>
-        <w:numPr>
-          <w:ilvl w:val="0"/>
-          <w:numId w:val="1"/>
-        </w:numPr>
-      </w:pPr>
-      <w:r>
-        <w:t>Attack: later levels static electricity bounces around it. Any virus that enters slowly takes damage.</w:t>
-      </w:r>
-    </w:p>
-    <w:p/>
-    <w:p>
+        <w:t xml:space="preserve">Super </w:t>
+      </w:r>
       <w:r>
         <w:t>Zapper</w:t>
       </w:r>
@@ -250,31 +439,51 @@
         </w:numPr>
       </w:pPr>
       <w:r>
-        <w:t>Looks: Turret with 2 large barrels</w:t>
-      </w:r>
-    </w:p>
-    <w:p>
-      <w:pPr>
-        <w:pStyle w:val="ListParagraph"/>
-        <w:numPr>
-          <w:ilvl w:val="0"/>
-          <w:numId w:val="1"/>
-        </w:numPr>
-      </w:pPr>
-      <w:r>
-        <w:t xml:space="preserve">Used for: Locks on and attacks viruses. </w:t>
-      </w:r>
-    </w:p>
-    <w:p>
-      <w:pPr>
-        <w:pStyle w:val="ListParagraph"/>
-        <w:numPr>
-          <w:ilvl w:val="0"/>
-          <w:numId w:val="1"/>
-        </w:numPr>
-      </w:pPr>
-      <w:r>
-        <w:t>Attack: Laser fire with lock on reticule on its current target. Fires faster with later levels.</w:t>
+        <w:t>Looks: Turret with 3</w:t>
+      </w:r>
+      <w:r>
+        <w:t xml:space="preserve"> large barrels</w:t>
+      </w:r>
+    </w:p>
+    <w:p>
+      <w:pPr>
+        <w:pStyle w:val="ListParagraph"/>
+        <w:numPr>
+          <w:ilvl w:val="0"/>
+          <w:numId w:val="1"/>
+        </w:numPr>
+      </w:pPr>
+      <w:r>
+        <w:t>Used for</w:t>
+      </w:r>
+      <w:r>
+        <w:t>: Locks on and attacks viruses in 3 rows.</w:t>
+      </w:r>
+    </w:p>
+    <w:p>
+      <w:pPr>
+        <w:pStyle w:val="ListParagraph"/>
+        <w:numPr>
+          <w:ilvl w:val="0"/>
+          <w:numId w:val="1"/>
+        </w:numPr>
+      </w:pPr>
+      <w:r>
+        <w:t xml:space="preserve">Attack: Laser fire, Has a range of </w:t>
+      </w:r>
+      <w:r>
+        <w:t>4</w:t>
+      </w:r>
+      <w:r>
+        <w:t xml:space="preserve"> grid spaces in front of it and can fire at enemies in the rows above and below it as </w:t>
+      </w:r>
+      <w:proofErr w:type="gramStart"/>
+      <w:r>
+        <w:t>well(</w:t>
+      </w:r>
+      <w:proofErr w:type="gramEnd"/>
+      <w:r>
+        <w:t>if there are enemies in multiple lanes within range, the AI will focus on the closes one). Fires faster with later levels.</w:t>
       </w:r>
     </w:p>
     <w:p>
@@ -285,6 +494,7 @@
     </w:p>
     <w:p>
       <w:r>
+        <w:lastRenderedPageBreak/>
         <w:t>Mines</w:t>
       </w:r>
     </w:p>
@@ -302,6 +512,9 @@
       <w:r>
         <w:t xml:space="preserve"> sphere with spikes all over it</w:t>
       </w:r>
+      <w:r>
+        <w:t xml:space="preserve"> .when it detonates the spikes fly in all directions hitting any enemies in their path with minimal damage.</w:t>
+      </w:r>
     </w:p>
     <w:p>
       <w:pPr>
@@ -315,7 +528,10 @@
         <w:t>Used for:</w:t>
       </w:r>
       <w:r>
-        <w:t xml:space="preserve"> mines on tiles. Destroys whatever touches it. levels</w:t>
+        <w:t xml:space="preserve"> mines on tiles. Dest</w:t>
+      </w:r>
+      <w:r>
+        <w:t xml:space="preserve">roys whatever touches it. </w:t>
       </w:r>
     </w:p>
     <w:p>
@@ -328,6 +544,9 @@
       </w:pPr>
       <w:r>
         <w:t>Attack: explosive. Bigger blast area in later</w:t>
+      </w:r>
+      <w:r>
+        <w:t xml:space="preserve"> levels.</w:t>
       </w:r>
     </w:p>
     <w:p/>
@@ -361,9 +580,148 @@
     </w:p>
     <w:p/>
     <w:p>
+      <w:r>
+        <w:t>Shoc</w:t>
+      </w:r>
+      <w:r>
+        <w:t>ker</w:t>
+      </w:r>
+    </w:p>
+    <w:p>
+      <w:pPr>
+        <w:pStyle w:val="ListParagraph"/>
+        <w:numPr>
+          <w:ilvl w:val="0"/>
+          <w:numId w:val="1"/>
+        </w:numPr>
+      </w:pPr>
+      <w:r>
+        <w:t xml:space="preserve">Looks: </w:t>
+      </w:r>
+      <w:r>
+        <w:t xml:space="preserve">Tank that launches </w:t>
+      </w:r>
+      <w:r>
+        <w:t>an electric current</w:t>
+      </w:r>
+      <w:r>
+        <w:t xml:space="preserve"> into ground </w:t>
+      </w:r>
+    </w:p>
+    <w:p>
+      <w:pPr>
+        <w:pStyle w:val="ListParagraph"/>
+        <w:numPr>
+          <w:ilvl w:val="0"/>
+          <w:numId w:val="1"/>
+        </w:numPr>
+      </w:pPr>
+      <w:r>
+        <w:t xml:space="preserve">Used for: </w:t>
+      </w:r>
+      <w:r>
+        <w:t xml:space="preserve">Attacking viruses at range. </w:t>
+      </w:r>
+    </w:p>
+    <w:p>
+      <w:pPr>
+        <w:pStyle w:val="ListParagraph"/>
+        <w:numPr>
+          <w:ilvl w:val="0"/>
+          <w:numId w:val="1"/>
+        </w:numPr>
+      </w:pPr>
+      <w:r>
+        <w:t xml:space="preserve">Attack: Shoots an electric bolt </w:t>
+      </w:r>
+      <w:r>
+        <w:t xml:space="preserve">into the ground which travels </w:t>
+      </w:r>
+      <w:r>
+        <w:t>along the grid unti</w:t>
+      </w:r>
+      <w:r>
+        <w:t xml:space="preserve">l it </w:t>
+      </w:r>
+      <w:r>
+        <w:t>reaches</w:t>
+      </w:r>
+      <w:r>
+        <w:t xml:space="preserve"> </w:t>
+      </w:r>
+      <w:r>
+        <w:t xml:space="preserve">the feet of a </w:t>
+      </w:r>
+      <w:r>
+        <w:t>target virus</w:t>
+      </w:r>
+      <w:r>
+        <w:t>. Flying enemies are immune to its attack</w:t>
+      </w:r>
+      <w:r>
+        <w:t xml:space="preserve">. </w:t>
+      </w:r>
+    </w:p>
+    <w:p/>
+    <w:p>
+      <w:r>
+        <w:t>Re</w:t>
+      </w:r>
+      <w:r>
+        <w:t>-formatter</w:t>
+      </w:r>
+      <w:r>
+        <w:t xml:space="preserve"> </w:t>
+      </w:r>
+    </w:p>
+    <w:p/>
+    <w:p>
+      <w:pPr>
+        <w:pStyle w:val="ListParagraph"/>
+        <w:numPr>
+          <w:ilvl w:val="0"/>
+          <w:numId w:val="1"/>
+        </w:numPr>
+      </w:pPr>
+      <w:r>
+        <w:t xml:space="preserve">Looks: </w:t>
+      </w:r>
+    </w:p>
+    <w:p>
+      <w:pPr>
+        <w:pStyle w:val="ListParagraph"/>
+        <w:numPr>
+          <w:ilvl w:val="0"/>
+          <w:numId w:val="1"/>
+        </w:numPr>
+      </w:pPr>
+      <w:r>
+        <w:t xml:space="preserve">Used for: </w:t>
+      </w:r>
+      <w:r>
+        <w:t xml:space="preserve"> Re-Programs viruses to work for the system</w:t>
+      </w:r>
+    </w:p>
+    <w:p>
+      <w:pPr>
+        <w:pStyle w:val="ListParagraph"/>
+        <w:numPr>
+          <w:ilvl w:val="0"/>
+          <w:numId w:val="1"/>
+        </w:numPr>
+      </w:pPr>
+      <w:r>
+        <w:t>Attack:</w:t>
+      </w:r>
+      <w:r>
+        <w:t xml:space="preserve"> Captures and slowly reprograms viruses then turns them against player</w:t>
+      </w:r>
+    </w:p>
+    <w:p/>
+    <w:p>
       <w:proofErr w:type="spellStart"/>
       <w:r>
-        <w:t>Spiker</w:t>
+        <w:t>Nort</w:t>
       </w:r>
       <w:proofErr w:type="spellEnd"/>
     </w:p>
@@ -376,194 +734,94 @@
         </w:numPr>
       </w:pPr>
       <w:r>
+        <w:t>Looks:</w:t>
+      </w:r>
+      <w:r>
+        <w:t xml:space="preserve"> rank and file </w:t>
+      </w:r>
+      <w:proofErr w:type="spellStart"/>
+      <w:r>
+        <w:t>soilders</w:t>
+      </w:r>
+      <w:proofErr w:type="spellEnd"/>
+      <w:r>
+        <w:t xml:space="preserve"> </w:t>
+      </w:r>
+    </w:p>
+    <w:p>
+      <w:pPr>
+        <w:pStyle w:val="ListParagraph"/>
+        <w:numPr>
+          <w:ilvl w:val="0"/>
+          <w:numId w:val="1"/>
+        </w:numPr>
+      </w:pPr>
+      <w:r>
+        <w:t xml:space="preserve">Used for: </w:t>
+      </w:r>
+      <w:r>
+        <w:t>Basic defender type seen in all systems</w:t>
+      </w:r>
+    </w:p>
+    <w:p>
+      <w:pPr>
+        <w:pStyle w:val="ListParagraph"/>
+        <w:numPr>
+          <w:ilvl w:val="0"/>
+          <w:numId w:val="1"/>
+        </w:numPr>
+      </w:pPr>
+      <w:r>
+        <w:t xml:space="preserve">Attack: Laser </w:t>
+      </w:r>
+      <w:r>
+        <w:t>pistol</w:t>
+      </w:r>
+      <w:r>
+        <w:t>. Upgrades to laser rifle</w:t>
+      </w:r>
+      <w:r>
+        <w:t xml:space="preserve"> with faster shot in later levels</w:t>
+      </w:r>
+    </w:p>
+    <w:p/>
+    <w:p>
+      <w:proofErr w:type="spellStart"/>
+      <w:r>
+        <w:t>McCavy</w:t>
+      </w:r>
+      <w:proofErr w:type="spellEnd"/>
+    </w:p>
+    <w:p>
+      <w:pPr>
+        <w:pStyle w:val="ListParagraph"/>
+        <w:numPr>
+          <w:ilvl w:val="0"/>
+          <w:numId w:val="1"/>
+        </w:numPr>
+      </w:pPr>
+      <w:r>
         <w:t xml:space="preserve">Looks: </w:t>
       </w:r>
       <w:r>
-        <w:t xml:space="preserve">Tank that launches spikes into ground </w:t>
-      </w:r>
-    </w:p>
-    <w:p>
-      <w:pPr>
-        <w:pStyle w:val="ListParagraph"/>
-        <w:numPr>
-          <w:ilvl w:val="0"/>
-          <w:numId w:val="1"/>
-        </w:numPr>
-      </w:pPr>
-      <w:r>
-        <w:t xml:space="preserve">Used for: </w:t>
-      </w:r>
-      <w:r>
-        <w:t xml:space="preserve">Attacking viruses at range. </w:t>
-      </w:r>
-    </w:p>
-    <w:p>
-      <w:pPr>
-        <w:pStyle w:val="ListParagraph"/>
-        <w:numPr>
-          <w:ilvl w:val="0"/>
-          <w:numId w:val="1"/>
-        </w:numPr>
-      </w:pPr>
-      <w:r>
-        <w:t>Attack: Shoots a large spike into the ground which travels unde</w:t>
-      </w:r>
-      <w:r>
-        <w:t>rground till it shoots up under</w:t>
-      </w:r>
-      <w:r>
-        <w:t>ne</w:t>
-      </w:r>
-      <w:r>
-        <w:t>ath</w:t>
-      </w:r>
-      <w:r>
-        <w:t xml:space="preserve"> target virus. </w:t>
-      </w:r>
-    </w:p>
-    <w:p/>
-    <w:p>
-      <w:proofErr w:type="spellStart"/>
-      <w:r>
-        <w:t>Reformater</w:t>
-      </w:r>
-      <w:proofErr w:type="spellEnd"/>
-      <w:r>
-        <w:t xml:space="preserve"> </w:t>
-      </w:r>
-    </w:p>
-    <w:p/>
-    <w:p>
-      <w:pPr>
-        <w:pStyle w:val="ListParagraph"/>
-        <w:numPr>
-          <w:ilvl w:val="0"/>
-          <w:numId w:val="1"/>
-        </w:numPr>
-      </w:pPr>
-      <w:r>
-        <w:t xml:space="preserve">Looks: </w:t>
-      </w:r>
-    </w:p>
-    <w:p>
-      <w:pPr>
-        <w:pStyle w:val="ListParagraph"/>
-        <w:numPr>
-          <w:ilvl w:val="0"/>
-          <w:numId w:val="1"/>
-        </w:numPr>
-      </w:pPr>
-      <w:r>
-        <w:t xml:space="preserve">Used for: </w:t>
-      </w:r>
-      <w:r>
-        <w:t xml:space="preserve"> Re-Programs viruses to work for the system</w:t>
-      </w:r>
-    </w:p>
-    <w:p>
-      <w:pPr>
-        <w:pStyle w:val="ListParagraph"/>
-        <w:numPr>
-          <w:ilvl w:val="0"/>
-          <w:numId w:val="1"/>
-        </w:numPr>
-      </w:pPr>
-      <w:r>
-        <w:t>Attack:</w:t>
-      </w:r>
-      <w:r>
-        <w:t xml:space="preserve"> Captures and slowly reprograms viruses then turns them against player</w:t>
-      </w:r>
-    </w:p>
-    <w:p/>
-    <w:p>
-      <w:proofErr w:type="spellStart"/>
-      <w:r>
-        <w:t>Nort</w:t>
-      </w:r>
-      <w:proofErr w:type="spellEnd"/>
-    </w:p>
-    <w:p>
-      <w:pPr>
-        <w:pStyle w:val="ListParagraph"/>
-        <w:numPr>
-          <w:ilvl w:val="0"/>
-          <w:numId w:val="1"/>
-        </w:numPr>
-      </w:pPr>
-      <w:r>
-        <w:t>Looks:</w:t>
-      </w:r>
-      <w:r>
-        <w:t xml:space="preserve"> rank and file </w:t>
-      </w:r>
-      <w:proofErr w:type="spellStart"/>
-      <w:r>
-        <w:t>soilders</w:t>
-      </w:r>
-      <w:proofErr w:type="spellEnd"/>
-      <w:r>
-        <w:t xml:space="preserve"> </w:t>
-      </w:r>
-    </w:p>
-    <w:p>
-      <w:pPr>
-        <w:pStyle w:val="ListParagraph"/>
-        <w:numPr>
-          <w:ilvl w:val="0"/>
-          <w:numId w:val="1"/>
-        </w:numPr>
-      </w:pPr>
-      <w:r>
-        <w:t xml:space="preserve">Used for: </w:t>
-      </w:r>
-      <w:r>
-        <w:t>Basic defender type seen in all systems</w:t>
-      </w:r>
-    </w:p>
-    <w:p>
-      <w:pPr>
-        <w:pStyle w:val="ListParagraph"/>
-        <w:numPr>
-          <w:ilvl w:val="0"/>
-          <w:numId w:val="1"/>
-        </w:numPr>
-      </w:pPr>
-      <w:r>
-        <w:t>Attack: Laser blaster. Upgrades to blaster rifles with faster shot in later levels</w:t>
-      </w:r>
-    </w:p>
-    <w:p/>
-    <w:p>
-      <w:proofErr w:type="spellStart"/>
+        <w:t>Bigger</w:t>
+      </w:r>
+      <w:r>
+        <w:t xml:space="preserve">/bulkier </w:t>
+      </w:r>
+      <w:r>
+        <w:t>so</w:t>
+      </w:r>
+      <w:r>
+        <w:t xml:space="preserve">lder wielding </w:t>
+      </w:r>
       <w:proofErr w:type="gramStart"/>
       <w:r>
-        <w:t>mcCafe</w:t>
-      </w:r>
-      <w:proofErr w:type="spellEnd"/>
+        <w:t>a heavy</w:t>
+      </w:r>
       <w:proofErr w:type="gramEnd"/>
-    </w:p>
-    <w:p>
-      <w:pPr>
-        <w:pStyle w:val="ListParagraph"/>
-        <w:numPr>
-          <w:ilvl w:val="0"/>
-          <w:numId w:val="1"/>
-        </w:numPr>
-      </w:pPr>
-      <w:r>
-        <w:t xml:space="preserve">Looks: </w:t>
-      </w:r>
-      <w:r>
-        <w:t xml:space="preserve">Bigger </w:t>
-      </w:r>
-      <w:proofErr w:type="spellStart"/>
-      <w:r>
-        <w:t>soilder</w:t>
-      </w:r>
-      <w:proofErr w:type="spellEnd"/>
-      <w:r>
-        <w:t xml:space="preserve"> with large vat on his back </w:t>
+      <w:r>
+        <w:t xml:space="preserve"> underarm cannon like weapon linked to a power pack on his back.</w:t>
       </w:r>
     </w:p>
     <w:p>
@@ -587,10 +845,31 @@
         </w:numPr>
       </w:pPr>
       <w:r>
-        <w:t>Attack: Pours vat of liquid onto tiles</w:t>
-      </w:r>
-      <w:r>
-        <w:t>. Causes viruses to slide back to furthest tile in row. Upgrades to flaming or electrified liquid that damages virus during slide.</w:t>
+        <w:t xml:space="preserve">Attack: </w:t>
+      </w:r>
+      <w:r>
+        <w:t>Blasts enemies with a shockwave</w:t>
+      </w:r>
+      <w:r>
+        <w:t xml:space="preserve">. </w:t>
+      </w:r>
+      <w:r>
+        <w:t>Deals initial blast damage and c</w:t>
+      </w:r>
+      <w:r>
+        <w:t xml:space="preserve">auses viruses to slide back to furthest tile in row. Upgrades to flaming or electrified </w:t>
+      </w:r>
+      <w:r>
+        <w:t>blast</w:t>
+      </w:r>
+      <w:r>
+        <w:t xml:space="preserve"> that </w:t>
+      </w:r>
+      <w:r>
+        <w:t>does DPS</w:t>
+      </w:r>
+      <w:r>
+        <w:t xml:space="preserve"> during slide.</w:t>
       </w:r>
     </w:p>
     <w:p/>
@@ -625,19 +904,31 @@
           <w:numId w:val="1"/>
         </w:numPr>
       </w:pPr>
-      <w:r>
-        <w:t xml:space="preserve">looks: </w:t>
-      </w:r>
-    </w:p>
-    <w:p>
-      <w:pPr>
-        <w:pStyle w:val="ListParagraph"/>
-        <w:numPr>
-          <w:ilvl w:val="0"/>
-          <w:numId w:val="1"/>
-        </w:numPr>
-      </w:pPr>
-      <w:r>
+      <w:proofErr w:type="gramStart"/>
+      <w:r>
+        <w:t>looks</w:t>
+      </w:r>
+      <w:proofErr w:type="gramEnd"/>
+      <w:r>
+        <w:t xml:space="preserve">: </w:t>
+      </w:r>
+      <w:r>
+        <w:t xml:space="preserve">The inside of a bright white box. The sides of the interior are </w:t>
+      </w:r>
+      <w:r>
+        <w:t>variously extruded blocks.</w:t>
+      </w:r>
+    </w:p>
+    <w:p>
+      <w:pPr>
+        <w:pStyle w:val="ListParagraph"/>
+        <w:numPr>
+          <w:ilvl w:val="0"/>
+          <w:numId w:val="1"/>
+        </w:numPr>
+      </w:pPr>
+      <w:r>
+        <w:lastRenderedPageBreak/>
         <w:t xml:space="preserve">Unique challenge: </w:t>
       </w:r>
     </w:p>
@@ -772,7 +1063,10 @@
       </w:r>
     </w:p>
     <w:p/>
-    <w:p/>
+    <w:p>
+      <w:bookmarkStart w:id="0" w:name="_GoBack"/>
+      <w:bookmarkEnd w:id="0"/>
+    </w:p>
     <w:sectPr>
       <w:pgSz w:w="12240" w:h="15840"/>
       <w:pgMar w:top="1440" w:right="1440" w:bottom="1440" w:left="1440" w:header="720" w:footer="720" w:gutter="0"/>

</xml_diff>